<commit_message>
Kazanım karneleri küçültme öncesi
</commit_message>
<xml_diff>
--- a/Kullanım Klavuzu.docx
+++ b/Kullanım Klavuzu.docx
@@ -50,14 +50,30 @@
           <w:u w:val="single"/>
           <w:lang w:eastAsia="tr-TR" w:bidi="tr-TR"/>
         </w:rPr>
-        <w:t>Ünite Kazanım Değerlendirme Sınav soruları</w:t>
-      </w:r>
-      <w:r>
-        <w:rPr>
-          <w:color w:val="000000"/>
-          <w:lang w:eastAsia="tr-TR" w:bidi="tr-TR"/>
-        </w:rPr>
-        <w:t xml:space="preserve"> merkezimizin erzurumodm.meb.gov.tr adresinde bulunan </w:t>
+        <w:t>İhtiyaç halinde fotokopi ile çoğaltmak için</w:t>
+      </w:r>
+      <w:r>
+        <w:rPr>
+          <w:color w:val="000000"/>
+          <w:lang w:eastAsia="tr-TR" w:bidi="tr-TR"/>
+        </w:rPr>
+        <w:t xml:space="preserve"> sınav soruları (Kitapçıklar) ve optik </w:t>
+      </w:r>
+      <w:r>
+        <w:rPr>
+          <w:color w:val="000000"/>
+          <w:lang w:eastAsia="tr-TR" w:bidi="tr-TR"/>
+        </w:rPr>
+        <w:t>forumları</w:t>
+      </w:r>
+      <w:bookmarkStart w:id="0" w:name="_GoBack"/>
+      <w:bookmarkEnd w:id="0"/>
+      <w:r>
+        <w:rPr>
+          <w:color w:val="000000"/>
+          <w:lang w:eastAsia="tr-TR" w:bidi="tr-TR"/>
+        </w:rPr>
+        <w:t xml:space="preserve"> merkezimizin </w:t>
       </w:r>
       <w:r>
         <w:rPr>
@@ -65,6 +81,21 @@
           <w:color w:val="000000"/>
           <w:lang w:eastAsia="tr-TR" w:bidi="tr-TR"/>
         </w:rPr>
+        <w:t>erzurumodm.meb.gov.tr</w:t>
+      </w:r>
+      <w:r>
+        <w:rPr>
+          <w:color w:val="000000"/>
+          <w:lang w:eastAsia="tr-TR" w:bidi="tr-TR"/>
+        </w:rPr>
+        <w:t xml:space="preserve"> adresinde bulunan </w:t>
+      </w:r>
+      <w:r>
+        <w:rPr>
+          <w:b/>
+          <w:color w:val="000000"/>
+          <w:lang w:eastAsia="tr-TR" w:bidi="tr-TR"/>
+        </w:rPr>
         <w:t>İzleme Değerlendirme Modülü</w:t>
       </w:r>
       <w:r>
@@ -72,11 +103,48 @@
           <w:color w:val="000000"/>
           <w:lang w:eastAsia="tr-TR" w:bidi="tr-TR"/>
         </w:rPr>
-        <w:t xml:space="preserve"> üzerinden sınav günü sabah okulların kullanıma açılacaktır.</w:t>
-      </w:r>
-    </w:p>
-    <w:p>
-      <w:pPr>
+        <w:t xml:space="preserve"> üzerinden sınav günü sabah okulların kullanıma açılacaktır. Sonuçların değerlendirilmesinden </w:t>
+      </w:r>
+      <w:r>
+        <w:rPr>
+          <w:b/>
+          <w:color w:val="000000"/>
+          <w:lang w:eastAsia="tr-TR" w:bidi="tr-TR"/>
+        </w:rPr>
+        <w:t xml:space="preserve">sonra Sınav Sonuç Karneleri </w:t>
+      </w:r>
+      <w:r>
+        <w:rPr>
+          <w:color w:val="000000"/>
+          <w:lang w:eastAsia="tr-TR" w:bidi="tr-TR"/>
+        </w:rPr>
+        <w:t xml:space="preserve">bu </w:t>
+      </w:r>
+      <w:proofErr w:type="gramStart"/>
+      <w:r>
+        <w:rPr>
+          <w:color w:val="000000"/>
+          <w:lang w:eastAsia="tr-TR" w:bidi="tr-TR"/>
+        </w:rPr>
+        <w:t>modül</w:t>
+      </w:r>
+      <w:proofErr w:type="gramEnd"/>
+      <w:r>
+        <w:rPr>
+          <w:color w:val="000000"/>
+          <w:lang w:eastAsia="tr-TR" w:bidi="tr-TR"/>
+        </w:rPr>
+        <w:t xml:space="preserve"> üzerinden yayınlanacaktır.</w:t>
+      </w:r>
+    </w:p>
+    <w:p>
+      <w:pPr>
+        <w:pBdr>
+          <w:top w:val="single" w:sz="4" w:space="1" w:color="auto"/>
+          <w:left w:val="single" w:sz="4" w:space="4" w:color="auto"/>
+          <w:bottom w:val="single" w:sz="4" w:space="1" w:color="auto"/>
+          <w:right w:val="single" w:sz="4" w:space="4" w:color="auto"/>
+        </w:pBdr>
         <w:ind w:firstLine="708"/>
         <w:rPr>
           <w:color w:val="000000"/>
@@ -88,7 +156,23 @@
           <w:color w:val="000000"/>
           <w:lang w:eastAsia="tr-TR" w:bidi="tr-TR"/>
         </w:rPr>
-        <w:t xml:space="preserve">İlçe Milli Eğitim Müdürlükleri ve Okullarımız sınav tarihinden önce kullanıcı giriş bilgilerini kontrol etmeleri gerekmektedir. Modüle giriş yapamayan okullarımız </w:t>
+        <w:t xml:space="preserve">Okullarımız sınav günü problem yaşamamaları için sınav tarihinden önce kullanıcı giriş bilgilerini kontrol etmeleri gerekmektedir. İlk defa giriş yapacak okullarımız ekteki kılavuz doğrultusunda yeni şifre oluşturacaklardı. Daha sonrasında </w:t>
+      </w:r>
+      <w:proofErr w:type="gramStart"/>
+      <w:r>
+        <w:rPr>
+          <w:color w:val="000000"/>
+          <w:lang w:eastAsia="tr-TR" w:bidi="tr-TR"/>
+        </w:rPr>
+        <w:t>modüle</w:t>
+      </w:r>
+      <w:proofErr w:type="gramEnd"/>
+      <w:r>
+        <w:rPr>
+          <w:color w:val="000000"/>
+          <w:lang w:eastAsia="tr-TR" w:bidi="tr-TR"/>
+        </w:rPr>
+        <w:t xml:space="preserve"> giriş yapamayan okullarımız </w:t>
       </w:r>
       <w:r>
         <w:rPr>
@@ -103,7 +187,7 @@
           <w:color w:val="000000"/>
           <w:lang w:eastAsia="tr-TR" w:bidi="tr-TR"/>
         </w:rPr>
-        <w:t xml:space="preserve"> butonu aracılığıyla yeni şifre oluşturabileceklerdir.</w:t>
+        <w:t xml:space="preserve"> butonu aracılığıyla yeni şifre oluşturabilirler.</w:t>
       </w:r>
     </w:p>
     <w:p>
@@ -136,44 +220,31 @@
           <w:color w:val="000000"/>
           <w:lang w:eastAsia="tr-TR" w:bidi="tr-TR"/>
         </w:rPr>
-        <w:t xml:space="preserve"> Ölçme Değerlendirme Merkezinde görevli öğretmenlerimizden Osman </w:t>
-      </w:r>
-      <w:proofErr w:type="spellStart"/>
-      <w:r>
-        <w:rPr>
-          <w:color w:val="000000"/>
-          <w:lang w:eastAsia="tr-TR" w:bidi="tr-TR"/>
-        </w:rPr>
-        <w:t>ÇELİK’ten</w:t>
-      </w:r>
-      <w:proofErr w:type="spellEnd"/>
-      <w:r>
-        <w:rPr>
-          <w:color w:val="000000"/>
-          <w:lang w:eastAsia="tr-TR" w:bidi="tr-TR"/>
-        </w:rPr>
-        <w:t xml:space="preserve"> bilgi alabilirler. TLF: 0554 115 8818</w:t>
+        <w:t xml:space="preserve"> Ölçme Değerlendirme Merkezinde görevli öğretmenlerimizden Osman Çelik’ten bilgi alabilirler. TLF: 0554 115 8818</w:t>
       </w:r>
     </w:p>
     <w:p>
       <w:pPr>
         <w:ind w:firstLine="708"/>
         <w:rPr>
-          <w:color w:val="000000"/>
-          <w:lang w:eastAsia="tr-TR" w:bidi="tr-TR"/>
-        </w:rPr>
-      </w:pPr>
-      <w:r>
-        <w:rPr>
-          <w:color w:val="000000"/>
-          <w:lang w:eastAsia="tr-TR" w:bidi="tr-TR"/>
-        </w:rPr>
-        <w:t xml:space="preserve">İlçe Milli Eğitim Müdürlükleri ve Okullarımız 31.10.2019 tarihine kadar </w:t>
+          <w:b/>
+          <w:color w:val="FF0000"/>
+          <w:lang w:eastAsia="tr-TR" w:bidi="tr-TR"/>
+        </w:rPr>
+      </w:pPr>
+      <w:r>
+        <w:rPr>
+          <w:b/>
+          <w:color w:val="FF0000"/>
+          <w:lang w:eastAsia="tr-TR" w:bidi="tr-TR"/>
+        </w:rPr>
+        <w:t xml:space="preserve">İlçe Milli Eğitim Müdürlükleri ve Okullarımız 06.11.2019 tarihine kadar </w:t>
       </w:r>
       <w:proofErr w:type="gramStart"/>
       <w:r>
         <w:rPr>
-          <w:color w:val="000000"/>
+          <w:b/>
+          <w:color w:val="FF0000"/>
           <w:lang w:eastAsia="tr-TR" w:bidi="tr-TR"/>
         </w:rPr>
         <w:t>modüle</w:t>
@@ -181,7 +252,8 @@
       <w:proofErr w:type="gramEnd"/>
       <w:r>
         <w:rPr>
-          <w:color w:val="000000"/>
+          <w:b/>
+          <w:color w:val="FF0000"/>
           <w:lang w:eastAsia="tr-TR" w:bidi="tr-TR"/>
         </w:rPr>
         <w:t xml:space="preserve"> giriş problemlerini halletmeleri gerekmektedir.</w:t>
@@ -236,6 +308,31 @@
       </w:r>
     </w:p>
     <w:p>
+      <w:r>
+        <w:rPr>
+          <w:color w:val="000000"/>
+          <w:lang w:eastAsia="tr-TR" w:bidi="tr-TR"/>
+        </w:rPr>
+        <w:t xml:space="preserve">Sonraki sınavlarda da yine bu </w:t>
+      </w:r>
+      <w:proofErr w:type="gramStart"/>
+      <w:r>
+        <w:rPr>
+          <w:color w:val="000000"/>
+          <w:lang w:eastAsia="tr-TR" w:bidi="tr-TR"/>
+        </w:rPr>
+        <w:t>modül</w:t>
+      </w:r>
+      <w:proofErr w:type="gramEnd"/>
+      <w:r>
+        <w:rPr>
+          <w:color w:val="000000"/>
+          <w:lang w:eastAsia="tr-TR" w:bidi="tr-TR"/>
+        </w:rPr>
+        <w:t xml:space="preserve"> kullanılacağından şifrelerini unutmamaları önem arz etmektedir.</w:t>
+      </w:r>
+    </w:p>
+    <w:p>
       <w:pPr>
         <w:rPr>
           <w:color w:val="000000"/>
@@ -251,8 +348,6 @@
         </w:rPr>
         <w:t>SONRAKİ SAYFADA MODÜLÜN KULLANIMI İLE İLGİLİ KLAVUZ BULUNMAKTADIR.</w:t>
       </w:r>
-      <w:bookmarkStart w:id="0" w:name="_GoBack"/>
-      <w:bookmarkEnd w:id="0"/>
     </w:p>
     <w:p>
       <w:pPr>
@@ -413,15 +508,7 @@
     </w:p>
     <w:p>
       <w:r>
-        <w:t xml:space="preserve">2- İkinci aşamada yeni şifre oluşturma ekranı açılacaktır. Bu ekrandan şifrenizi </w:t>
-      </w:r>
-      <w:proofErr w:type="gramStart"/>
-      <w:r>
-        <w:t>iki</w:t>
-      </w:r>
-      <w:proofErr w:type="gramEnd"/>
-      <w:r>
-        <w:t xml:space="preserve"> defa yazınız.</w:t>
+        <w:t>2- İkinci aşamada yeni şifre oluşturma ekranı açılacaktır. Bu ekrandan şifrenizi iki defa yazınız.</w:t>
       </w:r>
     </w:p>
     <w:p>
@@ -548,25 +635,13 @@
         <w:t>Sınav Evrakları</w:t>
       </w:r>
       <w:r>
-        <w:t xml:space="preserve"> </w:t>
-      </w:r>
-      <w:r>
-        <w:t xml:space="preserve">menüsünü </w:t>
-      </w:r>
-      <w:r>
-        <w:t>görülecektir. Sınav günü sınav soruları bu ekrandan alınacaktır</w:t>
+        <w:t xml:space="preserve"> menüsünü görülecektir. Sınav günü sınav soruları bu ekrandan alınacaktır</w:t>
       </w:r>
       <w:r>
         <w:t>.</w:t>
       </w:r>
       <w:r>
-        <w:t xml:space="preserve"> Kazanım Karneleri </w:t>
-      </w:r>
-      <w:r>
-        <w:t xml:space="preserve">menüsünü </w:t>
-      </w:r>
-      <w:r>
-        <w:t>ise sınav sonrasında merkezimizce hazırlanan ilçe, okul, sınıf, şube ve öğrenci karneleri alınacaktır.</w:t>
+        <w:t xml:space="preserve"> Kazanım Karneleri menüsünü ise sınav sonrasında merkezimizce hazırlanan ilçe, okul, sınıf, şube ve öğrenci karneleri alınacaktır.</w:t>
       </w:r>
     </w:p>
     <w:p>

</xml_diff>